<commit_message>
Solved Programming Interview Bit Arrays
</commit_message>
<xml_diff>
--- a/Educative/What Is the Transport Layer.docx
+++ b/Educative/What Is the Transport Layer.docx
@@ -1,6 +1,6 @@
 
 <file path=word/document.xml><?xml version="1.0" encoding="utf-8"?>
-<w:document xmlns:wpc="http://schemas.microsoft.com/office/word/2010/wordprocessingCanvas" xmlns:mc="http://schemas.openxmlformats.org/markup-compatibility/2006" xmlns:o="urn:schemas-microsoft-com:office:office" xmlns:r="http://schemas.openxmlformats.org/officeDocument/2006/relationships" xmlns:m="http://schemas.openxmlformats.org/officeDocument/2006/math" xmlns:v="urn:schemas-microsoft-com:vml" xmlns:wp14="http://schemas.microsoft.com/office/word/2010/wordprocessingDrawing" xmlns:wp="http://schemas.openxmlformats.org/drawingml/2006/wordprocessingDrawing" xmlns:w10="urn:schemas-microsoft-com:office:word" xmlns:w="http://schemas.openxmlformats.org/wordprocessingml/2006/main" xmlns:w14="http://schemas.microsoft.com/office/word/2010/wordml" xmlns:w15="http://schemas.microsoft.com/office/word/2012/wordml" xmlns:wpg="http://schemas.microsoft.com/office/word/2010/wordprocessingGroup" xmlns:wpi="http://schemas.microsoft.com/office/word/2010/wordprocessingInk" xmlns:wne="http://schemas.microsoft.com/office/word/2006/wordml" xmlns:wps="http://schemas.microsoft.com/office/word/2010/wordprocessingShape" mc:Ignorable="w14 w15 wp14">
+<w:document xmlns:wpc="http://schemas.microsoft.com/office/word/2010/wordprocessingCanvas" xmlns:cx="http://schemas.microsoft.com/office/drawing/2014/chartex" xmlns:cx1="http://schemas.microsoft.com/office/drawing/2015/9/8/chartex" xmlns:cx2="http://schemas.microsoft.com/office/drawing/2015/10/21/chartex" xmlns:cx3="http://schemas.microsoft.com/office/drawing/2016/5/9/chartex" xmlns:cx4="http://schemas.microsoft.com/office/drawing/2016/5/10/chartex" xmlns:cx5="http://schemas.microsoft.com/office/drawing/2016/5/11/chartex" xmlns:cx6="http://schemas.microsoft.com/office/drawing/2016/5/12/chartex" xmlns:cx7="http://schemas.microsoft.com/office/drawing/2016/5/13/chartex" xmlns:cx8="http://schemas.microsoft.com/office/drawing/2016/5/14/chartex" xmlns:mc="http://schemas.openxmlformats.org/markup-compatibility/2006" xmlns:aink="http://schemas.microsoft.com/office/drawing/2016/ink" xmlns:am3d="http://schemas.microsoft.com/office/drawing/2017/model3d" xmlns:o="urn:schemas-microsoft-com:office:office" xmlns:r="http://schemas.openxmlformats.org/officeDocument/2006/relationships" xmlns:m="http://schemas.openxmlformats.org/officeDocument/2006/math" xmlns:v="urn:schemas-microsoft-com:vml" xmlns:wp14="http://schemas.microsoft.com/office/word/2010/wordprocessingDrawing" xmlns:wp="http://schemas.openxmlformats.org/drawingml/2006/wordprocessingDrawing" xmlns:w10="urn:schemas-microsoft-com:office:word" xmlns:w="http://schemas.openxmlformats.org/wordprocessingml/2006/main" xmlns:w14="http://schemas.microsoft.com/office/word/2010/wordml" xmlns:w15="http://schemas.microsoft.com/office/word/2012/wordml" xmlns:w16cid="http://schemas.microsoft.com/office/word/2016/wordml/cid" xmlns:w16se="http://schemas.microsoft.com/office/word/2015/wordml/symex" xmlns:wpg="http://schemas.microsoft.com/office/word/2010/wordprocessingGroup" xmlns:wpi="http://schemas.microsoft.com/office/word/2010/wordprocessingInk" xmlns:wne="http://schemas.microsoft.com/office/word/2006/wordml" xmlns:wps="http://schemas.microsoft.com/office/word/2010/wordprocessingShape" mc:Ignorable="w14 w15 w16se w16cid wp14">
   <w:body>
     <w:p>
       <w:pPr>
@@ -214,15 +214,7 @@
         </w:numPr>
       </w:pPr>
       <w:r>
-        <w:t xml:space="preserve">Examples of applications/application protocols that use TCP are: HTTP, E-mail, </w:t>
-      </w:r>
-      <w:proofErr w:type="gramStart"/>
-      <w:r>
-        <w:t>File</w:t>
-      </w:r>
-      <w:proofErr w:type="gramEnd"/>
-      <w:r>
-        <w:t xml:space="preserve"> Transfers.</w:t>
+        <w:t>Examples of applications/application protocols that use TCP are: HTTP, E-mail, File Transfers.</w:t>
       </w:r>
     </w:p>
     <w:p>
@@ -313,28 +305,15 @@
         <w:pStyle w:val="Heading1"/>
       </w:pPr>
       <w:r>
-        <w:t xml:space="preserve">Multiplexing and </w:t>
-      </w:r>
-      <w:proofErr w:type="spellStart"/>
-      <w:r>
-        <w:t>Demultiplexing</w:t>
-      </w:r>
-      <w:proofErr w:type="spellEnd"/>
+        <w:t>Multiplexing and Demultiplexing</w:t>
+      </w:r>
     </w:p>
     <w:p>
       <w:pPr>
         <w:pStyle w:val="NoSpacing"/>
       </w:pPr>
       <w:r>
-        <w:t xml:space="preserve">What are Multiplexing &amp; </w:t>
-      </w:r>
-      <w:proofErr w:type="spellStart"/>
-      <w:r>
-        <w:t>Demultiplexing</w:t>
-      </w:r>
-      <w:proofErr w:type="spellEnd"/>
-      <w:r>
-        <w:t xml:space="preserve">? </w:t>
+        <w:t xml:space="preserve">What are Multiplexing &amp; Demultiplexing? </w:t>
       </w:r>
       <w:hyperlink r:id="rId6" w:anchor="what-are-multiplexing-demultiplexing" w:history="1">
         <w:r>
@@ -396,15 +375,7 @@
       </w:pPr>
       <w:r>
         <w:lastRenderedPageBreak/>
-        <w:t xml:space="preserve">What is </w:t>
-      </w:r>
-      <w:proofErr w:type="spellStart"/>
-      <w:r>
-        <w:t>Demultiplexing</w:t>
-      </w:r>
-      <w:proofErr w:type="spellEnd"/>
-      <w:r>
-        <w:t xml:space="preserve">? </w:t>
+        <w:t xml:space="preserve">What is Demultiplexing? </w:t>
       </w:r>
       <w:hyperlink r:id="rId7" w:anchor="what-is-demultiplexing" w:history="1">
         <w:r>
@@ -421,13 +392,8 @@
       <w:pPr>
         <w:pStyle w:val="NoSpacing"/>
       </w:pPr>
-      <w:proofErr w:type="spellStart"/>
-      <w:r>
-        <w:t>Demultiplexing</w:t>
-      </w:r>
-      <w:proofErr w:type="spellEnd"/>
-      <w:r>
-        <w:t xml:space="preserve"> is the process of delivering the correct packets to the correct applications from one stream.</w:t>
+      <w:r>
+        <w:t>Demultiplexing is the process of delivering the correct packets to the correct applications from one stream.</w:t>
       </w:r>
     </w:p>
     <w:p>
@@ -448,7 +414,7 @@
         <w:pStyle w:val="NoSpacing"/>
       </w:pPr>
       <w:r>
-        <w:pict>
+        <w:pict w14:anchorId="3A3FF75C">
           <v:shapetype id="_x0000_t75" coordsize="21600,21600" o:spt="75" o:preferrelative="t" path="m@4@5l@4@11@9@11@9@5xe" filled="f" stroked="f">
             <v:stroke joinstyle="miter"/>
             <v:formulas>
@@ -468,7 +434,7 @@
             <v:path o:extrusionok="f" gradientshapeok="t" o:connecttype="rect"/>
             <o:lock v:ext="edit" aspectratio="t"/>
           </v:shapetype>
-          <v:shape id="_x0000_i1025" type="#_x0000_t75" style="width:165.25pt;height:141.25pt">
+          <v:shape id="_x0000_i1025" type="#_x0000_t75" style="width:165.2pt;height:141.3pt">
             <v:imagedata r:id="rId8" o:title="Capture"/>
           </v:shape>
         </w:pict>
@@ -518,8 +484,8 @@
         <w:pStyle w:val="NoSpacing"/>
       </w:pPr>
       <w:r>
-        <w:pict>
-          <v:shape id="_x0000_i1026" type="#_x0000_t75" style="width:196.9pt;height:190.9pt">
+        <w:pict w14:anchorId="430164A1">
+          <v:shape id="_x0000_i1026" type="#_x0000_t75" style="width:196.95pt;height:190.9pt">
             <v:imagedata r:id="rId10" o:title="Capture"/>
           </v:shape>
         </w:pict>
@@ -530,23 +496,7 @@
         <w:pStyle w:val="NoSpacing"/>
       </w:pPr>
       <w:r>
-        <w:t xml:space="preserve">Multiplexing and </w:t>
-      </w:r>
-      <w:proofErr w:type="spellStart"/>
-      <w:r>
-        <w:t>demultiplexing</w:t>
-      </w:r>
-      <w:proofErr w:type="spellEnd"/>
-      <w:r>
-        <w:t xml:space="preserve"> are usually a concern when one protocol (TCP for example) is used by many others (HTTP, SMTP, </w:t>
-      </w:r>
-      <w:proofErr w:type="gramStart"/>
-      <w:r>
-        <w:t>FTP</w:t>
-      </w:r>
-      <w:proofErr w:type="gramEnd"/>
-      <w:r>
-        <w:t>) in an upper layer.</w:t>
+        <w:t>Multiplexing and demultiplexing are usually a concern when one protocol (TCP for example) is used by many others (HTTP, SMTP, FTP) in an upper layer.</w:t>
       </w:r>
     </w:p>
     <w:p>
@@ -569,7 +519,7 @@
         </w:rPr>
         <w:lastRenderedPageBreak/>
         <w:drawing>
-          <wp:inline distT="0" distB="0" distL="0" distR="0">
+          <wp:inline distT="0" distB="0" distL="0" distR="0" wp14:anchorId="277E5705" wp14:editId="34DD2F30">
             <wp:extent cx="5414645" cy="1544782"/>
             <wp:effectExtent l="0" t="0" r="0" b="0"/>
             <wp:docPr id="1" name="Picture 1" descr="C:\Users\do936e\AppData\Local\Microsoft\Windows\INetCache\Content.Word\Capture.png"/>
@@ -726,15 +676,7 @@
         <w:t>labels</w:t>
       </w:r>
       <w:r>
-        <w:t xml:space="preserve"> packets with the port number of the application a message is from and the one it is addressed to. This is what allows the layer to multiplex and </w:t>
-      </w:r>
-      <w:proofErr w:type="spellStart"/>
-      <w:r>
-        <w:t>demultiplex</w:t>
-      </w:r>
-      <w:proofErr w:type="spellEnd"/>
-      <w:r>
-        <w:t xml:space="preserve"> data</w:t>
+        <w:t xml:space="preserve"> packets with the port number of the application a message is from and the one it is addressed to. This is what allows the layer to multiplex and demultiplex data</w:t>
       </w:r>
     </w:p>
     <w:p>
@@ -742,15 +684,7 @@
         <w:pStyle w:val="Heading1"/>
       </w:pPr>
       <w:r>
-        <w:t xml:space="preserve">Multiplexing &amp; </w:t>
-      </w:r>
-      <w:proofErr w:type="spellStart"/>
-      <w:r>
-        <w:t>Demultiplexing</w:t>
-      </w:r>
-      <w:proofErr w:type="spellEnd"/>
-      <w:r>
-        <w:t xml:space="preserve"> in UDP</w:t>
+        <w:t>Multiplexing &amp; Demultiplexing in UDP</w:t>
       </w:r>
     </w:p>
     <w:p>
@@ -758,15 +692,7 @@
         <w:pStyle w:val="pagesummarydescription-sc-19qsvz4-13"/>
       </w:pPr>
       <w:r>
-        <w:t xml:space="preserve">Connectionless refers to multiplexing and </w:t>
-      </w:r>
-      <w:proofErr w:type="spellStart"/>
-      <w:r>
-        <w:t>demultiplexing</w:t>
-      </w:r>
-      <w:proofErr w:type="spellEnd"/>
-      <w:r>
-        <w:t xml:space="preserve"> with UDP. Let's dive right in.</w:t>
+        <w:t>Connectionless refers to multiplexing and demultiplexing with UDP. Let's dive right in.</w:t>
       </w:r>
     </w:p>
     <w:p>
@@ -862,15 +788,7 @@
         <w:pStyle w:val="Heading2"/>
       </w:pPr>
       <w:r>
-        <w:t xml:space="preserve">Multiplexing &amp; </w:t>
-      </w:r>
-      <w:proofErr w:type="spellStart"/>
-      <w:r>
-        <w:t>Demultiplexing</w:t>
-      </w:r>
-      <w:proofErr w:type="spellEnd"/>
-      <w:r>
-        <w:t xml:space="preserve"> in UDP </w:t>
+        <w:t xml:space="preserve">Multiplexing &amp; Demultiplexing in UDP </w:t>
       </w:r>
       <w:hyperlink r:id="rId13" w:anchor="multiplexing-demultiplexing-in-udp" w:history="1">
         <w:r>
@@ -961,7 +879,7 @@
         </w:rPr>
         <w:lastRenderedPageBreak/>
         <w:drawing>
-          <wp:inline distT="0" distB="0" distL="0" distR="0">
+          <wp:inline distT="0" distB="0" distL="0" distR="0" wp14:anchorId="24680C25" wp14:editId="46A6BAC3">
             <wp:extent cx="2771140" cy="1662430"/>
             <wp:effectExtent l="0" t="0" r="0" b="0"/>
             <wp:docPr id="2" name="Picture 2" descr="C:\Users\do936e\AppData\Local\Microsoft\Windows\INetCache\Content.Word\Capture.png"/>
@@ -1456,8 +1374,8 @@
         <w:pStyle w:val="NormalWeb"/>
       </w:pPr>
       <w:r>
-        <w:pict>
-          <v:shape id="_x0000_i1027" type="#_x0000_t75" style="width:166.9pt;height:48pt">
+        <w:pict w14:anchorId="0557A415">
+          <v:shape id="_x0000_i1027" type="#_x0000_t75" style="width:167pt;height:48.1pt">
             <v:imagedata r:id="rId19" o:title="Capture"/>
           </v:shape>
         </w:pict>
@@ -1537,8 +1455,8 @@
         <w:pStyle w:val="NormalWeb"/>
       </w:pPr>
       <w:r>
-        <w:pict>
-          <v:shape id="_x0000_i1028" type="#_x0000_t75" style="width:481.1pt;height:172.35pt">
+        <w:pict w14:anchorId="0E3E79EC">
+          <v:shape id="_x0000_i1028" type="#_x0000_t75" style="width:481pt;height:172.45pt">
             <v:imagedata r:id="rId20" o:title="Capture"/>
           </v:shape>
         </w:pict>
@@ -1564,15 +1482,7 @@
         <w:t>Note</w:t>
       </w:r>
       <w:r>
-        <w:t xml:space="preserve"> </w:t>
-      </w:r>
-      <w:proofErr w:type="gramStart"/>
-      <w:r>
-        <w:t>These</w:t>
-      </w:r>
-      <w:proofErr w:type="gramEnd"/>
-      <w:r>
-        <w:t xml:space="preserve"> values (for example, ‘half’ the bandwidth) are just for demonstration purposes. In real life, as discussed previously, all of the available bandwidth can never be used. Furthermore, bandwidth allocation works based on a protocol in the network layer which we will discuss in the next chapter. Let’s just assume that this is how it works for now</w:t>
+        <w:t xml:space="preserve"> These values (for example, ‘half’ the bandwidth) are just for demonstration purposes. In real life, as discussed previously, all of the available bandwidth can never be used. Furthermore, bandwidth allocation works based on a protocol in the network layer which we will discuss in the next chapter. Let’s just assume that this is how it works for now</w:t>
       </w:r>
     </w:p>
     <w:p>
@@ -1638,25 +1548,7 @@
           <w:sz w:val="24"/>
           <w:szCs w:val="24"/>
         </w:rPr>
-        <w:t xml:space="preserve">Congestion Detection Phase: Sender goes back to </w:t>
-      </w:r>
-      <w:proofErr w:type="gramStart"/>
-      <w:r>
-        <w:rPr>
-          <w:rFonts w:ascii="Times New Roman" w:eastAsia="Times New Roman" w:hAnsi="Times New Roman" w:cs="Times New Roman"/>
-          <w:sz w:val="24"/>
-          <w:szCs w:val="24"/>
-        </w:rPr>
-        <w:t>Slow</w:t>
-      </w:r>
-      <w:proofErr w:type="gramEnd"/>
-      <w:r>
-        <w:rPr>
-          <w:rFonts w:ascii="Times New Roman" w:eastAsia="Times New Roman" w:hAnsi="Times New Roman" w:cs="Times New Roman"/>
-          <w:sz w:val="24"/>
-          <w:szCs w:val="24"/>
-        </w:rPr>
-        <w:t xml:space="preserve"> start phase or Congestion avoidance phase.</w:t>
+        <w:t>Congestion Detection Phase: Sender goes back to Slow start phase or Congestion avoidance phase.</w:t>
       </w:r>
     </w:p>
     <w:p>
@@ -1857,8 +1749,8 @@
       </w:pPr>
       <w:r>
         <w:lastRenderedPageBreak/>
-        <w:pict>
-          <v:shape id="_x0000_i1029" type="#_x0000_t75" style="width:424.35pt;height:75.25pt">
+        <w:pict w14:anchorId="0DD8005E">
+          <v:shape id="_x0000_i1029" type="#_x0000_t75" style="width:424.15pt;height:75.35pt">
             <v:imagedata r:id="rId22" o:title="Capture"/>
           </v:shape>
         </w:pict>
@@ -2467,15 +2359,7 @@
         </w:numPr>
       </w:pPr>
       <w:r>
-        <w:t xml:space="preserve">ACK are cumulative with </w:t>
-      </w:r>
-      <w:proofErr w:type="spellStart"/>
-      <w:r>
-        <w:t>ack</w:t>
-      </w:r>
-      <w:proofErr w:type="spellEnd"/>
-      <w:r>
-        <w:t xml:space="preserve"> timer at receiver side.</w:t>
+        <w:t>ACK are cumulative with ack timer at receiver side.</w:t>
       </w:r>
     </w:p>
     <w:p>
@@ -3037,8 +2921,8 @@
         <w:ind w:left="720"/>
       </w:pPr>
       <w:r>
-        <w:pict>
-          <v:shape id="_x0000_i1030" type="#_x0000_t75" style="width:131.45pt;height:111.8pt">
+        <w:pict w14:anchorId="3292E161">
+          <v:shape id="_x0000_i1030" type="#_x0000_t75" style="width:131.3pt;height:111.95pt">
             <v:imagedata r:id="rId35" o:title="Capture"/>
           </v:shape>
         </w:pict>
@@ -3065,15 +2949,7 @@
         <w:pStyle w:val="NormalWeb"/>
       </w:pPr>
       <w:r>
-        <w:t xml:space="preserve">You might be wondering why would anyone use UDP when it has so many apparent drawbacks and doesn’t really do </w:t>
-      </w:r>
-      <w:proofErr w:type="gramStart"/>
-      <w:r>
-        <w:t>anything?</w:t>
-      </w:r>
-      <w:proofErr w:type="gramEnd"/>
-      <w:r>
-        <w:t xml:space="preserve"> Well, there are actually a number of reasons why UDP would be a good choice for certain applications.</w:t>
+        <w:t>You might be wondering why would anyone use UDP when it has so many apparent drawbacks and doesn’t really do anything? Well, there are actually a number of reasons why UDP would be a good choice for certain applications.</w:t>
       </w:r>
     </w:p>
     <w:p>
@@ -3297,7 +3173,6 @@
       </w:pPr>
       <w:hyperlink r:id="rId40" w:tgtFrame="_blank" w:history="1">
         <w:proofErr w:type="spellStart"/>
-        <w:proofErr w:type="gramStart"/>
         <w:r>
           <w:rPr>
             <w:rStyle w:val="HTMLCode"/>
@@ -3307,7 +3182,6 @@
           <w:t>tcpdump</w:t>
         </w:r>
         <w:proofErr w:type="spellEnd"/>
-        <w:proofErr w:type="gramEnd"/>
       </w:hyperlink>
       <w:r>
         <w:t xml:space="preserve"> is a command-line tool that can be used to view packets being sent and received on a computer. The simplest way to run it is to simply type the following command into a terminal and hit enter. You can try this on the terminal provided at the end of this lesson!</w:t>
@@ -3532,8 +3406,8 @@
       </w:pPr>
       <w:r>
         <w:lastRenderedPageBreak/>
-        <w:pict>
-          <v:shape id="_x0000_i1031" type="#_x0000_t75" style="width:501.8pt;height:190.35pt">
+        <w:pict w14:anchorId="47DD07CD">
+          <v:shape id="_x0000_i1031" type="#_x0000_t75" style="width:501.9pt;height:190.6pt">
             <v:imagedata r:id="rId46" o:title="Capture"/>
           </v:shape>
         </w:pict>
@@ -3598,15 +3472,7 @@
         <w:t>Segment data.</w:t>
       </w:r>
       <w:r>
-        <w:t xml:space="preserve"> The application layer sends the transport layer a continuous and </w:t>
-      </w:r>
-      <w:proofErr w:type="spellStart"/>
-      <w:r>
-        <w:t>unsegmented</w:t>
-      </w:r>
-      <w:proofErr w:type="spellEnd"/>
-      <w:r>
-        <w:t xml:space="preserve"> stream of data so that there’s no limit to how much data the application layer can give to the transport layer at once. Hence, the transport layer divides it into appropriately sized </w:t>
+        <w:t xml:space="preserve"> The application layer sends the transport layer a continuous and unsegmented stream of data so that there’s no limit to how much data the application layer can give to the transport layer at once. Hence, the transport layer divides it into appropriately sized </w:t>
       </w:r>
       <w:r>
         <w:rPr>
@@ -3931,8 +3797,8 @@
         </w:rPr>
       </w:pPr>
       <w:r>
-        <w:pict>
-          <v:shape id="_x0000_i1032" type="#_x0000_t75" style="width:297.8pt;height:165.8pt">
+        <w:pict w14:anchorId="05811AD8">
+          <v:shape id="_x0000_i1032" type="#_x0000_t75" style="width:298pt;height:165.8pt">
             <v:imagedata r:id="rId51" o:title="Capture"/>
           </v:shape>
         </w:pict>
@@ -4155,15 +4021,7 @@
         <w:t>Note</w:t>
       </w:r>
       <w:r>
-        <w:t xml:space="preserve"> </w:t>
-      </w:r>
-      <w:proofErr w:type="gramStart"/>
-      <w:r>
-        <w:t>The</w:t>
-      </w:r>
-      <w:proofErr w:type="gramEnd"/>
-      <w:r>
-        <w:t xml:space="preserve"> header length is represented by </w:t>
+        <w:t xml:space="preserve"> The header length is represented by </w:t>
       </w:r>
       <w:r>
         <w:rPr>
@@ -4267,8 +4125,8 @@
         <w:pStyle w:val="NormalWeb"/>
       </w:pPr>
       <w:r>
-        <w:pict>
-          <v:shape id="_x0000_i1033" type="#_x0000_t75" style="width:166.35pt;height:57.25pt">
+        <w:pict w14:anchorId="44EF7C01">
+          <v:shape id="_x0000_i1033" type="#_x0000_t75" style="width:166.4pt;height:57.2pt">
             <v:imagedata r:id="rId56" o:title="Capture"/>
           </v:shape>
         </w:pict>
@@ -4331,15 +4189,7 @@
         <w:t>acknowledge</w:t>
       </w:r>
       <w:r>
-        <w:t xml:space="preserve"> a segment that was received previously. </w:t>
-      </w:r>
-      <w:proofErr w:type="gramStart"/>
-      <w:r>
-        <w:t>when</w:t>
-      </w:r>
-      <w:proofErr w:type="gramEnd"/>
-      <w:r>
-        <w:t xml:space="preserve"> a receiver wants to acknowledge some received data, it sends a TCP segment with the ACK flag and the acknowledgment number field appropriately set. This flag is also used in connection establishment and termination as we will see in more detail later.</w:t>
+        <w:t xml:space="preserve"> a segment that was received previously. when a receiver wants to acknowledge some received data, it sends a TCP segment with the ACK flag and the acknowledgment number field appropriately set. This flag is also used in connection establishment and termination as we will see in more detail later.</w:t>
       </w:r>
     </w:p>
     <w:p>
@@ -4708,13 +4558,7 @@
         <w:t>window size</w:t>
       </w:r>
       <w:r>
-        <w:t>.</w:t>
-      </w:r>
-      <w:r>
-        <w:t xml:space="preserve"> </w:t>
-      </w:r>
-      <w:r>
-        <w:t xml:space="preserve">The window size can be up to </w:t>
+        <w:t xml:space="preserve">. The window size can be up to </w:t>
       </w:r>
       <w:r>
         <w:rPr>
@@ -4848,15 +4692,7 @@
         <w:t>2</w:t>
       </w:r>
       <w:r>
-        <w:t xml:space="preserve"> bytes using </w:t>
-      </w:r>
-      <w:proofErr w:type="spellStart"/>
-      <w:r>
-        <w:t>zeros</w:t>
-      </w:r>
-      <w:proofErr w:type="spellEnd"/>
-      <w:r>
-        <w:t xml:space="preserve"> to pad in any extra bits.</w:t>
+        <w:t xml:space="preserve"> bytes using zeros to pad in any extra bits.</w:t>
       </w:r>
     </w:p>
     <w:p>
@@ -4870,8 +4706,8 @@
       </w:pPr>
       <w:r>
         <w:lastRenderedPageBreak/>
-        <w:pict>
-          <v:shape id="_x0000_i1034" type="#_x0000_t75" style="width:394.35pt;height:126pt">
+        <w:pict w14:anchorId="3274FA4C">
+          <v:shape id="_x0000_i1034" type="#_x0000_t75" style="width:394.5pt;height:125.85pt">
             <v:imagedata r:id="rId67" o:title="Capture"/>
           </v:shape>
         </w:pict>
@@ -5098,23 +4934,13 @@
           <w:szCs w:val="24"/>
         </w:rPr>
       </w:pPr>
-      <w:proofErr w:type="gramStart"/>
-      <w:r>
-        <w:rPr>
-          <w:rFonts w:ascii="Times New Roman" w:eastAsia="Times New Roman" w:hAnsi="Times New Roman" w:cs="Times New Roman"/>
-          <w:sz w:val="24"/>
-          <w:szCs w:val="24"/>
-        </w:rPr>
-        <w:t>the</w:t>
-      </w:r>
-      <w:proofErr w:type="gramEnd"/>
-      <w:r>
-        <w:rPr>
-          <w:rFonts w:ascii="Times New Roman" w:eastAsia="Times New Roman" w:hAnsi="Times New Roman" w:cs="Times New Roman"/>
-          <w:sz w:val="24"/>
-          <w:szCs w:val="24"/>
-        </w:rPr>
-        <w:t xml:space="preserve"> </w:t>
+      <w:r>
+        <w:rPr>
+          <w:rFonts w:ascii="Times New Roman" w:eastAsia="Times New Roman" w:hAnsi="Times New Roman" w:cs="Times New Roman"/>
+          <w:sz w:val="24"/>
+          <w:szCs w:val="24"/>
+        </w:rPr>
+        <w:t xml:space="preserve">the </w:t>
       </w:r>
       <w:r>
         <w:rPr>
@@ -5430,10 +5256,7 @@
       </w:r>
       <w:proofErr w:type="gramEnd"/>
       <w:r>
-        <w:t xml:space="preserve"> </w:t>
-      </w:r>
-      <w:r>
-        <w:t xml:space="preserve">Upon reception of the </w:t>
+        <w:t xml:space="preserve"> Upon reception of the </w:t>
       </w:r>
       <w:r>
         <w:rPr>
@@ -5619,8 +5442,8 @@
         <w:pStyle w:val="NormalWeb"/>
       </w:pPr>
       <w:r>
-        <w:pict>
-          <v:shape id="_x0000_i1035" type="#_x0000_t75" style="width:493.65pt;height:213.8pt">
+        <w:pict w14:anchorId="4CB2F779">
+          <v:shape id="_x0000_i1035" type="#_x0000_t75" style="width:493.7pt;height:213.9pt">
             <v:imagedata r:id="rId68" o:title="Capture"/>
           </v:shape>
         </w:pict>
@@ -5683,15 +5506,7 @@
           <w:sz w:val="28"/>
           <w:szCs w:val="28"/>
         </w:rPr>
-        <w:t>Simult</w:t>
-      </w:r>
-      <w:r>
-        <w:rPr>
-          <w:b/>
-          <w:sz w:val="28"/>
-          <w:szCs w:val="28"/>
-        </w:rPr>
-        <w:t>aneous Connection Establishment</w:t>
+        <w:t>Simultaneous Connection Establishment</w:t>
       </w:r>
       <w:r>
         <w:rPr>
@@ -5726,8 +5541,8 @@
         <w:pStyle w:val="NormalWeb"/>
       </w:pPr>
       <w:r>
-        <w:pict>
-          <v:shape id="_x0000_i1036" type="#_x0000_t75" style="width:518.75pt;height:148.9pt">
+        <w:pict w14:anchorId="08CCA9D6">
+          <v:shape id="_x0000_i1036" type="#_x0000_t75" style="width:518.8pt;height:148.85pt">
             <v:imagedata r:id="rId69" o:title="Capture"/>
           </v:shape>
         </w:pict>
@@ -5918,8 +5733,8 @@
         <w:pStyle w:val="NoSpacing"/>
       </w:pPr>
       <w:r>
-        <w:pict>
-          <v:shape id="_x0000_i1037" type="#_x0000_t75" style="width:493.65pt;height:124.35pt">
+        <w:pict w14:anchorId="2E9C3828">
+          <v:shape id="_x0000_i1037" type="#_x0000_t75" style="width:493.7pt;height:124.35pt">
             <v:imagedata r:id="rId71" o:title="Capture"/>
           </v:shape>
         </w:pict>
@@ -5935,10 +5750,520 @@
     </w:p>
     <w:p>
       <w:pPr>
+        <w:pStyle w:val="NormalWeb"/>
+        <w:shd w:val="clear" w:color="auto" w:fill="FFFFFF"/>
+        <w:spacing w:before="240" w:beforeAutospacing="0" w:after="240" w:afterAutospacing="0"/>
+        <w:rPr>
+          <w:rFonts w:ascii="Georgia" w:hAnsi="Georgia"/>
+          <w:color w:val="3D3D4E"/>
+          <w:sz w:val="27"/>
+          <w:szCs w:val="27"/>
+        </w:rPr>
+      </w:pPr>
+      <w:r>
+        <w:rPr>
+          <w:rFonts w:ascii="Georgia" w:hAnsi="Georgia"/>
+          <w:color w:val="3D3D4E"/>
+          <w:sz w:val="27"/>
+          <w:szCs w:val="27"/>
+        </w:rPr>
+        <w:t>There are two simple and extreme implementation choices:</w:t>
+      </w:r>
+    </w:p>
+    <w:p>
+      <w:pPr>
+        <w:numPr>
+          <w:ilvl w:val="0"/>
+          <w:numId w:val="31"/>
+        </w:numPr>
+        <w:shd w:val="clear" w:color="auto" w:fill="FFFFFF"/>
+        <w:spacing w:before="100" w:beforeAutospacing="1" w:after="75" w:line="240" w:lineRule="auto"/>
+        <w:rPr>
+          <w:rFonts w:ascii="Georgia" w:hAnsi="Georgia"/>
+          <w:color w:val="3D3D4E"/>
+          <w:sz w:val="27"/>
+          <w:szCs w:val="27"/>
+        </w:rPr>
+      </w:pPr>
+      <w:r>
+        <w:rPr>
+          <w:rFonts w:ascii="Georgia" w:hAnsi="Georgia"/>
+          <w:color w:val="3D3D4E"/>
+          <w:sz w:val="27"/>
+          <w:szCs w:val="27"/>
+        </w:rPr>
+        <w:t>Send a TCP segment as soon as the application has requested the transmission of some data.</w:t>
+      </w:r>
+    </w:p>
+    <w:p>
+      <w:pPr>
+        <w:numPr>
+          <w:ilvl w:val="1"/>
+          <w:numId w:val="31"/>
+        </w:numPr>
+        <w:shd w:val="clear" w:color="auto" w:fill="FFFFFF"/>
+        <w:spacing w:before="100" w:beforeAutospacing="1" w:after="75" w:line="240" w:lineRule="auto"/>
+        <w:rPr>
+          <w:rFonts w:ascii="Georgia" w:hAnsi="Georgia"/>
+          <w:color w:val="3D3D4E"/>
+          <w:sz w:val="27"/>
+          <w:szCs w:val="27"/>
+        </w:rPr>
+      </w:pPr>
+      <w:r>
+        <w:rPr>
+          <w:rStyle w:val="Strong"/>
+          <w:rFonts w:ascii="Georgia" w:hAnsi="Georgia"/>
+          <w:color w:val="3D3D4E"/>
+          <w:sz w:val="27"/>
+          <w:szCs w:val="27"/>
+        </w:rPr>
+        <w:t>Advantage</w:t>
+      </w:r>
+      <w:r>
+        <w:rPr>
+          <w:rFonts w:ascii="Georgia" w:hAnsi="Georgia"/>
+          <w:color w:val="3D3D4E"/>
+          <w:sz w:val="27"/>
+          <w:szCs w:val="27"/>
+        </w:rPr>
+        <w:t>: This allows TCP to provide a </w:t>
+      </w:r>
+      <w:r>
+        <w:rPr>
+          <w:rStyle w:val="Strong"/>
+          <w:rFonts w:ascii="Georgia" w:hAnsi="Georgia"/>
+          <w:color w:val="3D3D4E"/>
+          <w:sz w:val="27"/>
+          <w:szCs w:val="27"/>
+        </w:rPr>
+        <w:t>low delay service</w:t>
+      </w:r>
+      <w:r>
+        <w:rPr>
+          <w:rFonts w:ascii="Georgia" w:hAnsi="Georgia"/>
+          <w:color w:val="3D3D4E"/>
+          <w:sz w:val="27"/>
+          <w:szCs w:val="27"/>
+        </w:rPr>
+        <w:t>.</w:t>
+      </w:r>
+    </w:p>
+    <w:p>
+      <w:pPr>
+        <w:numPr>
+          <w:ilvl w:val="1"/>
+          <w:numId w:val="31"/>
+        </w:numPr>
+        <w:shd w:val="clear" w:color="auto" w:fill="FFFFFF"/>
+        <w:spacing w:before="100" w:beforeAutospacing="1" w:after="75" w:line="240" w:lineRule="auto"/>
+        <w:rPr>
+          <w:rFonts w:ascii="Georgia" w:hAnsi="Georgia"/>
+          <w:color w:val="3D3D4E"/>
+          <w:sz w:val="27"/>
+          <w:szCs w:val="27"/>
+        </w:rPr>
+      </w:pPr>
+      <w:r>
+        <w:rPr>
+          <w:rStyle w:val="Strong"/>
+          <w:rFonts w:ascii="Georgia" w:hAnsi="Georgia"/>
+          <w:color w:val="3D3D4E"/>
+          <w:sz w:val="27"/>
+          <w:szCs w:val="27"/>
+        </w:rPr>
+        <w:t>Disadvantage</w:t>
+      </w:r>
+      <w:r>
+        <w:rPr>
+          <w:rFonts w:ascii="Georgia" w:hAnsi="Georgia"/>
+          <w:color w:val="3D3D4E"/>
+          <w:sz w:val="27"/>
+          <w:szCs w:val="27"/>
+        </w:rPr>
+        <w:t>: If the application is writing data one byte at a time, TCP would place each byte in a segment containing 20 bytes of the TCP header. This is a </w:t>
+      </w:r>
+      <w:r>
+        <w:rPr>
+          <w:rStyle w:val="Strong"/>
+          <w:rFonts w:ascii="Georgia" w:hAnsi="Georgia"/>
+          <w:color w:val="3D3D4E"/>
+          <w:sz w:val="27"/>
+          <w:szCs w:val="27"/>
+        </w:rPr>
+        <w:t>huge overhead</w:t>
+      </w:r>
+      <w:r>
+        <w:rPr>
+          <w:rFonts w:ascii="Georgia" w:hAnsi="Georgia"/>
+          <w:color w:val="3D3D4E"/>
+          <w:sz w:val="27"/>
+          <w:szCs w:val="27"/>
+        </w:rPr>
+        <w:t> that is not acceptable in wide area networks.</w:t>
+      </w:r>
+    </w:p>
+    <w:p>
+      <w:pPr>
+        <w:numPr>
+          <w:ilvl w:val="0"/>
+          <w:numId w:val="31"/>
+        </w:numPr>
+        <w:shd w:val="clear" w:color="auto" w:fill="FFFFFF"/>
+        <w:spacing w:before="100" w:beforeAutospacing="1" w:after="75" w:line="240" w:lineRule="auto"/>
+        <w:rPr>
+          <w:rFonts w:ascii="Georgia" w:hAnsi="Georgia"/>
+          <w:color w:val="3D3D4E"/>
+          <w:sz w:val="27"/>
+          <w:szCs w:val="27"/>
+        </w:rPr>
+      </w:pPr>
+      <w:r>
+        <w:rPr>
+          <w:rFonts w:ascii="Georgia" w:hAnsi="Georgia"/>
+          <w:color w:val="3D3D4E"/>
+          <w:sz w:val="27"/>
+          <w:szCs w:val="27"/>
+        </w:rPr>
+        <w:t>Transmit a new TCP segment once the application has produced MSS bytes of data. Recall MSS from this lesson on </w:t>
+      </w:r>
+      <w:hyperlink r:id="rId72" w:tgtFrame="_blank" w:history="1">
+        <w:r>
+          <w:rPr>
+            <w:rStyle w:val="Hyperlink"/>
+            <w:rFonts w:ascii="Georgia" w:hAnsi="Georgia"/>
+            <w:color w:val="5553FF"/>
+            <w:sz w:val="27"/>
+            <w:szCs w:val="27"/>
+          </w:rPr>
+          <w:t>TCP Headers</w:t>
+        </w:r>
+      </w:hyperlink>
+      <w:r>
+        <w:rPr>
+          <w:rFonts w:ascii="Georgia" w:hAnsi="Georgia"/>
+          <w:color w:val="3D3D4E"/>
+          <w:sz w:val="27"/>
+          <w:szCs w:val="27"/>
+        </w:rPr>
+        <w:t>.</w:t>
+      </w:r>
+    </w:p>
+    <w:p>
+      <w:pPr>
+        <w:numPr>
+          <w:ilvl w:val="1"/>
+          <w:numId w:val="31"/>
+        </w:numPr>
+        <w:shd w:val="clear" w:color="auto" w:fill="FFFFFF"/>
+        <w:spacing w:before="100" w:beforeAutospacing="1" w:after="75" w:line="240" w:lineRule="auto"/>
+        <w:rPr>
+          <w:rFonts w:ascii="Georgia" w:hAnsi="Georgia"/>
+          <w:color w:val="3D3D4E"/>
+          <w:sz w:val="27"/>
+          <w:szCs w:val="27"/>
+        </w:rPr>
+      </w:pPr>
+      <w:r>
+        <w:rPr>
+          <w:rStyle w:val="Strong"/>
+          <w:rFonts w:ascii="Georgia" w:hAnsi="Georgia"/>
+          <w:color w:val="3D3D4E"/>
+          <w:sz w:val="27"/>
+          <w:szCs w:val="27"/>
+        </w:rPr>
+        <w:t>Advantage:</w:t>
+      </w:r>
+      <w:r>
+        <w:rPr>
+          <w:rFonts w:ascii="Georgia" w:hAnsi="Georgia"/>
+          <w:color w:val="3D3D4E"/>
+          <w:sz w:val="27"/>
+          <w:szCs w:val="27"/>
+        </w:rPr>
+        <w:t> </w:t>
+      </w:r>
+      <w:r>
+        <w:rPr>
+          <w:rStyle w:val="Strong"/>
+          <w:rFonts w:ascii="Georgia" w:hAnsi="Georgia"/>
+          <w:color w:val="3D3D4E"/>
+          <w:sz w:val="27"/>
+          <w:szCs w:val="27"/>
+        </w:rPr>
+        <w:t>Reduced overhead</w:t>
+      </w:r>
+    </w:p>
+    <w:p>
+      <w:pPr>
+        <w:numPr>
+          <w:ilvl w:val="1"/>
+          <w:numId w:val="31"/>
+        </w:numPr>
+        <w:shd w:val="clear" w:color="auto" w:fill="FFFFFF"/>
+        <w:spacing w:before="100" w:beforeAutospacing="1" w:after="75" w:line="240" w:lineRule="auto"/>
+        <w:rPr>
+          <w:rFonts w:ascii="Georgia" w:hAnsi="Georgia"/>
+          <w:color w:val="3D3D4E"/>
+          <w:sz w:val="27"/>
+          <w:szCs w:val="27"/>
+        </w:rPr>
+      </w:pPr>
+      <w:r>
+        <w:rPr>
+          <w:rStyle w:val="Strong"/>
+          <w:rFonts w:ascii="Georgia" w:hAnsi="Georgia"/>
+          <w:color w:val="3D3D4E"/>
+          <w:sz w:val="27"/>
+          <w:szCs w:val="27"/>
+        </w:rPr>
+        <w:t>Disadvantage:</w:t>
+      </w:r>
+      <w:r>
+        <w:rPr>
+          <w:rFonts w:ascii="Georgia" w:hAnsi="Georgia"/>
+          <w:color w:val="3D3D4E"/>
+          <w:sz w:val="27"/>
+          <w:szCs w:val="27"/>
+        </w:rPr>
+        <w:t> Potentially at the cost of a </w:t>
+      </w:r>
+      <w:r>
+        <w:rPr>
+          <w:rStyle w:val="Strong"/>
+          <w:rFonts w:ascii="Georgia" w:hAnsi="Georgia"/>
+          <w:color w:val="3D3D4E"/>
+          <w:sz w:val="27"/>
+          <w:szCs w:val="27"/>
+        </w:rPr>
+        <w:t>very high delay</w:t>
+      </w:r>
+      <w:r>
+        <w:rPr>
+          <w:rFonts w:ascii="Georgia" w:hAnsi="Georgia"/>
+          <w:color w:val="3D3D4E"/>
+          <w:sz w:val="27"/>
+          <w:szCs w:val="27"/>
+        </w:rPr>
+        <w:t>, which may be unacceptable for interactive applications.</w:t>
+      </w:r>
+    </w:p>
+    <w:p>
+      <w:pPr>
+        <w:pStyle w:val="Heading2"/>
+        <w:shd w:val="clear" w:color="auto" w:fill="FFFFFF"/>
+        <w:spacing w:before="300" w:after="150"/>
+        <w:rPr>
+          <w:rFonts w:ascii="Nunito Sans" w:hAnsi="Nunito Sans"/>
+          <w:color w:val="2E2E40"/>
+          <w:sz w:val="45"/>
+          <w:szCs w:val="45"/>
+        </w:rPr>
+      </w:pPr>
+      <w:r>
+        <w:rPr>
+          <w:rFonts w:ascii="Nunito Sans" w:hAnsi="Nunito Sans"/>
+          <w:color w:val="2E2E40"/>
+          <w:sz w:val="45"/>
+          <w:szCs w:val="45"/>
+        </w:rPr>
+        <w:lastRenderedPageBreak/>
+        <w:t>Nagle’s Algorithm </w:t>
+      </w:r>
+      <w:hyperlink r:id="rId73" w:anchor="nagles-algorithm" w:history="1">
+        <w:r>
+          <w:rPr>
+            <w:rStyle w:val="anchor-link"/>
+            <w:rFonts w:ascii="Nunito Sans" w:hAnsi="Nunito Sans"/>
+            <w:b/>
+            <w:bCs/>
+            <w:color w:val="F5F5F5"/>
+            <w:sz w:val="45"/>
+            <w:szCs w:val="45"/>
+          </w:rPr>
+          <w:t>#</w:t>
+        </w:r>
+      </w:hyperlink>
+    </w:p>
+    <w:p>
+      <w:pPr>
         <w:pStyle w:val="Heading1"/>
       </w:pPr>
+      <w:r>
+        <w:rPr>
+          <w:noProof/>
+        </w:rPr>
+        <w:drawing>
+          <wp:inline distT="0" distB="0" distL="0" distR="0" wp14:anchorId="79A1B998" wp14:editId="2CAE7242">
+            <wp:extent cx="5935980" cy="1402080"/>
+            <wp:effectExtent l="0" t="0" r="7620" b="7620"/>
+            <wp:docPr id="3" name="Picture 3"/>
+            <wp:cNvGraphicFramePr>
+              <a:graphicFrameLocks xmlns:a="http://schemas.openxmlformats.org/drawingml/2006/main" noChangeAspect="1"/>
+            </wp:cNvGraphicFramePr>
+            <a:graphic xmlns:a="http://schemas.openxmlformats.org/drawingml/2006/main">
+              <a:graphicData uri="http://schemas.openxmlformats.org/drawingml/2006/picture">
+                <pic:pic xmlns:pic="http://schemas.openxmlformats.org/drawingml/2006/picture">
+                  <pic:nvPicPr>
+                    <pic:cNvPr id="0" name="Picture 14"/>
+                    <pic:cNvPicPr>
+                      <a:picLocks noChangeAspect="1" noChangeArrowheads="1"/>
+                    </pic:cNvPicPr>
+                  </pic:nvPicPr>
+                  <pic:blipFill>
+                    <a:blip r:embed="rId74" cstate="print">
+                      <a:extLst>
+                        <a:ext uri="{28A0092B-C50C-407E-A947-70E740481C1C}">
+                          <a14:useLocalDpi xmlns:a14="http://schemas.microsoft.com/office/drawing/2010/main" val="0"/>
+                        </a:ext>
+                      </a:extLst>
+                    </a:blip>
+                    <a:srcRect/>
+                    <a:stretch>
+                      <a:fillRect/>
+                    </a:stretch>
+                  </pic:blipFill>
+                  <pic:spPr bwMode="auto">
+                    <a:xfrm>
+                      <a:off x="0" y="0"/>
+                      <a:ext cx="5935980" cy="1402080"/>
+                    </a:xfrm>
+                    <a:prstGeom prst="rect">
+                      <a:avLst/>
+                    </a:prstGeom>
+                    <a:noFill/>
+                    <a:ln>
+                      <a:noFill/>
+                    </a:ln>
+                  </pic:spPr>
+                </pic:pic>
+              </a:graphicData>
+            </a:graphic>
+          </wp:inline>
+        </w:drawing>
+      </w:r>
+    </w:p>
+    <w:p>
+      <w:pPr>
+        <w:pStyle w:val="Heading1"/>
+        <w:rPr>
+          <w:rFonts w:ascii="Georgia" w:hAnsi="Georgia"/>
+          <w:b w:val="0"/>
+          <w:bCs w:val="0"/>
+          <w:color w:val="3D3D4E"/>
+          <w:sz w:val="27"/>
+          <w:szCs w:val="27"/>
+          <w:shd w:val="clear" w:color="auto" w:fill="FFFFFF"/>
+        </w:rPr>
+      </w:pPr>
+      <w:r>
+        <w:rPr>
+          <w:rFonts w:ascii="Georgia" w:hAnsi="Georgia"/>
+          <w:b w:val="0"/>
+          <w:bCs w:val="0"/>
+          <w:color w:val="3D3D4E"/>
+          <w:sz w:val="27"/>
+          <w:szCs w:val="27"/>
+          <w:shd w:val="clear" w:color="auto" w:fill="FFFFFF"/>
+        </w:rPr>
+        <w:t>Nagle’s algorithm ‘executes’ every time new data comes in from the remote host. Here’s how it works: it sends data if it is at least the size of one MSS and the window size is appropriate. Otherwise, it checks if any unacknowledged segments exist. If so, it </w:t>
+      </w:r>
+      <w:r>
+        <w:rPr>
+          <w:rStyle w:val="Strong"/>
+          <w:rFonts w:ascii="Georgia" w:hAnsi="Georgia"/>
+          <w:b/>
+          <w:bCs/>
+          <w:color w:val="3D3D4E"/>
+          <w:sz w:val="27"/>
+          <w:szCs w:val="27"/>
+          <w:shd w:val="clear" w:color="auto" w:fill="FFFFFF"/>
+        </w:rPr>
+        <w:t>buffers the data</w:t>
+      </w:r>
+      <w:r>
+        <w:rPr>
+          <w:rFonts w:ascii="Georgia" w:hAnsi="Georgia"/>
+          <w:b w:val="0"/>
+          <w:bCs w:val="0"/>
+          <w:color w:val="3D3D4E"/>
+          <w:sz w:val="27"/>
+          <w:szCs w:val="27"/>
+          <w:shd w:val="clear" w:color="auto" w:fill="FFFFFF"/>
+        </w:rPr>
+        <w:t> and doesn’t send it. There is no timer on th</w:t>
+      </w:r>
       <w:bookmarkStart w:id="0" w:name="_GoBack"/>
       <w:bookmarkEnd w:id="0"/>
+      <w:r>
+        <w:rPr>
+          <w:rFonts w:ascii="Georgia" w:hAnsi="Georgia"/>
+          <w:b w:val="0"/>
+          <w:bCs w:val="0"/>
+          <w:color w:val="3D3D4E"/>
+          <w:sz w:val="27"/>
+          <w:szCs w:val="27"/>
+          <w:shd w:val="clear" w:color="auto" w:fill="FFFFFF"/>
+        </w:rPr>
+        <w:t>is condition, and it will keep buffering data until previous segments are acknowledged. If an </w:t>
+      </w:r>
+      <w:r>
+        <w:rPr>
+          <w:rStyle w:val="Emphasis"/>
+          <w:rFonts w:ascii="Georgia" w:hAnsi="Georgia"/>
+          <w:b w:val="0"/>
+          <w:bCs w:val="0"/>
+          <w:color w:val="3D3D4E"/>
+          <w:sz w:val="27"/>
+          <w:szCs w:val="27"/>
+          <w:shd w:val="clear" w:color="auto" w:fill="FFFFFF"/>
+        </w:rPr>
+        <w:t>ACK</w:t>
+      </w:r>
+      <w:r>
+        <w:rPr>
+          <w:rFonts w:ascii="Georgia" w:hAnsi="Georgia"/>
+          <w:b w:val="0"/>
+          <w:bCs w:val="0"/>
+          <w:color w:val="3D3D4E"/>
+          <w:sz w:val="27"/>
+          <w:szCs w:val="27"/>
+          <w:shd w:val="clear" w:color="auto" w:fill="FFFFFF"/>
+        </w:rPr>
+        <w:t> segment comes in, it sends the data.</w:t>
+      </w:r>
+    </w:p>
+    <w:p>
+      <w:pPr>
+        <w:pStyle w:val="Heading1"/>
+        <w:shd w:val="clear" w:color="auto" w:fill="FFFFFF"/>
+        <w:spacing w:before="0" w:beforeAutospacing="0" w:after="75" w:afterAutospacing="0"/>
+        <w:ind w:right="450"/>
+        <w:rPr>
+          <w:rFonts w:ascii="Nunito Sans" w:hAnsi="Nunito Sans"/>
+          <w:color w:val="000000"/>
+          <w:sz w:val="45"/>
+          <w:szCs w:val="45"/>
+        </w:rPr>
+      </w:pPr>
+      <w:r>
+        <w:rPr>
+          <w:rFonts w:ascii="Nunito Sans" w:hAnsi="Nunito Sans"/>
+          <w:color w:val="000000"/>
+          <w:sz w:val="45"/>
+          <w:szCs w:val="45"/>
+        </w:rPr>
+        <w:t>TCP Window Scaling</w:t>
+      </w:r>
+    </w:p>
+    <w:p>
+      <w:pPr>
+        <w:pStyle w:val="Heading1"/>
+        <w:rPr>
+          <w:b w:val="0"/>
+          <w:bCs w:val="0"/>
+        </w:rPr>
+      </w:pPr>
     </w:p>
     <w:p>
       <w:pPr>
@@ -6003,7 +6328,7 @@
 </file>
 
 <file path=word/numbering.xml><?xml version="1.0" encoding="utf-8"?>
-<w:numbering xmlns:wpc="http://schemas.microsoft.com/office/word/2010/wordprocessingCanvas" xmlns:mc="http://schemas.openxmlformats.org/markup-compatibility/2006" xmlns:o="urn:schemas-microsoft-com:office:office" xmlns:r="http://schemas.openxmlformats.org/officeDocument/2006/relationships" xmlns:m="http://schemas.openxmlformats.org/officeDocument/2006/math" xmlns:v="urn:schemas-microsoft-com:vml" xmlns:wp14="http://schemas.microsoft.com/office/word/2010/wordprocessingDrawing" xmlns:wp="http://schemas.openxmlformats.org/drawingml/2006/wordprocessingDrawing" xmlns:w10="urn:schemas-microsoft-com:office:word" xmlns:w="http://schemas.openxmlformats.org/wordprocessingml/2006/main" xmlns:w14="http://schemas.microsoft.com/office/word/2010/wordml" xmlns:w15="http://schemas.microsoft.com/office/word/2012/wordml" xmlns:wpg="http://schemas.microsoft.com/office/word/2010/wordprocessingGroup" xmlns:wpi="http://schemas.microsoft.com/office/word/2010/wordprocessingInk" xmlns:wne="http://schemas.microsoft.com/office/word/2006/wordml" xmlns:wps="http://schemas.microsoft.com/office/word/2010/wordprocessingShape" mc:Ignorable="w14 w15 wp14">
+<w:numbering xmlns:wpc="http://schemas.microsoft.com/office/word/2010/wordprocessingCanvas" xmlns:cx="http://schemas.microsoft.com/office/drawing/2014/chartex" xmlns:cx1="http://schemas.microsoft.com/office/drawing/2015/9/8/chartex" xmlns:cx2="http://schemas.microsoft.com/office/drawing/2015/10/21/chartex" xmlns:cx3="http://schemas.microsoft.com/office/drawing/2016/5/9/chartex" xmlns:cx4="http://schemas.microsoft.com/office/drawing/2016/5/10/chartex" xmlns:cx5="http://schemas.microsoft.com/office/drawing/2016/5/11/chartex" xmlns:cx6="http://schemas.microsoft.com/office/drawing/2016/5/12/chartex" xmlns:cx7="http://schemas.microsoft.com/office/drawing/2016/5/13/chartex" xmlns:cx8="http://schemas.microsoft.com/office/drawing/2016/5/14/chartex" xmlns:mc="http://schemas.openxmlformats.org/markup-compatibility/2006" xmlns:aink="http://schemas.microsoft.com/office/drawing/2016/ink" xmlns:am3d="http://schemas.microsoft.com/office/drawing/2017/model3d" xmlns:o="urn:schemas-microsoft-com:office:office" xmlns:r="http://schemas.openxmlformats.org/officeDocument/2006/relationships" xmlns:m="http://schemas.openxmlformats.org/officeDocument/2006/math" xmlns:v="urn:schemas-microsoft-com:vml" xmlns:wp14="http://schemas.microsoft.com/office/word/2010/wordprocessingDrawing" xmlns:wp="http://schemas.openxmlformats.org/drawingml/2006/wordprocessingDrawing" xmlns:w10="urn:schemas-microsoft-com:office:word" xmlns:w="http://schemas.openxmlformats.org/wordprocessingml/2006/main" xmlns:w14="http://schemas.microsoft.com/office/word/2010/wordml" xmlns:w15="http://schemas.microsoft.com/office/word/2012/wordml" xmlns:w16cid="http://schemas.microsoft.com/office/word/2016/wordml/cid" xmlns:w16se="http://schemas.microsoft.com/office/word/2015/wordml/symex" xmlns:wpg="http://schemas.microsoft.com/office/word/2010/wordprocessingGroup" xmlns:wpi="http://schemas.microsoft.com/office/word/2010/wordprocessingInk" xmlns:wne="http://schemas.microsoft.com/office/word/2006/wordml" xmlns:wps="http://schemas.microsoft.com/office/word/2010/wordprocessingShape" mc:Ignorable="w14 w15 w16se w16cid wp14">
   <w:abstractNum w:abstractNumId="0" w15:restartNumberingAfterBreak="0">
     <w:nsid w:val="008A49AE"/>
     <w:multiLevelType w:val="multilevel"/>
@@ -6118,6 +6443,123 @@
     </w:lvl>
   </w:abstractNum>
   <w:abstractNum w:abstractNumId="1" w15:restartNumberingAfterBreak="0">
+    <w:nsid w:val="01C814A5"/>
+    <w:multiLevelType w:val="multilevel"/>
+    <w:tmpl w:val="81EA5694"/>
+    <w:lvl w:ilvl="0">
+      <w:start w:val="1"/>
+      <w:numFmt w:val="decimal"/>
+      <w:lvlText w:val="%1."/>
+      <w:lvlJc w:val="left"/>
+      <w:pPr>
+        <w:tabs>
+          <w:tab w:val="num" w:pos="720"/>
+        </w:tabs>
+        <w:ind w:left="720" w:hanging="360"/>
+      </w:pPr>
+    </w:lvl>
+    <w:lvl w:ilvl="1">
+      <w:start w:val="1"/>
+      <w:numFmt w:val="bullet"/>
+      <w:lvlText w:val="o"/>
+      <w:lvlJc w:val="left"/>
+      <w:pPr>
+        <w:tabs>
+          <w:tab w:val="num" w:pos="1440"/>
+        </w:tabs>
+        <w:ind w:left="1440" w:hanging="360"/>
+      </w:pPr>
+      <w:rPr>
+        <w:rFonts w:ascii="Courier New" w:hAnsi="Courier New" w:hint="default"/>
+        <w:sz w:val="20"/>
+      </w:rPr>
+    </w:lvl>
+    <w:lvl w:ilvl="2" w:tentative="1">
+      <w:start w:val="1"/>
+      <w:numFmt w:val="decimal"/>
+      <w:lvlText w:val="%3."/>
+      <w:lvlJc w:val="left"/>
+      <w:pPr>
+        <w:tabs>
+          <w:tab w:val="num" w:pos="2160"/>
+        </w:tabs>
+        <w:ind w:left="2160" w:hanging="360"/>
+      </w:pPr>
+    </w:lvl>
+    <w:lvl w:ilvl="3" w:tentative="1">
+      <w:start w:val="1"/>
+      <w:numFmt w:val="decimal"/>
+      <w:lvlText w:val="%4."/>
+      <w:lvlJc w:val="left"/>
+      <w:pPr>
+        <w:tabs>
+          <w:tab w:val="num" w:pos="2880"/>
+        </w:tabs>
+        <w:ind w:left="2880" w:hanging="360"/>
+      </w:pPr>
+    </w:lvl>
+    <w:lvl w:ilvl="4" w:tentative="1">
+      <w:start w:val="1"/>
+      <w:numFmt w:val="decimal"/>
+      <w:lvlText w:val="%5."/>
+      <w:lvlJc w:val="left"/>
+      <w:pPr>
+        <w:tabs>
+          <w:tab w:val="num" w:pos="3600"/>
+        </w:tabs>
+        <w:ind w:left="3600" w:hanging="360"/>
+      </w:pPr>
+    </w:lvl>
+    <w:lvl w:ilvl="5" w:tentative="1">
+      <w:start w:val="1"/>
+      <w:numFmt w:val="decimal"/>
+      <w:lvlText w:val="%6."/>
+      <w:lvlJc w:val="left"/>
+      <w:pPr>
+        <w:tabs>
+          <w:tab w:val="num" w:pos="4320"/>
+        </w:tabs>
+        <w:ind w:left="4320" w:hanging="360"/>
+      </w:pPr>
+    </w:lvl>
+    <w:lvl w:ilvl="6" w:tentative="1">
+      <w:start w:val="1"/>
+      <w:numFmt w:val="decimal"/>
+      <w:lvlText w:val="%7."/>
+      <w:lvlJc w:val="left"/>
+      <w:pPr>
+        <w:tabs>
+          <w:tab w:val="num" w:pos="5040"/>
+        </w:tabs>
+        <w:ind w:left="5040" w:hanging="360"/>
+      </w:pPr>
+    </w:lvl>
+    <w:lvl w:ilvl="7" w:tentative="1">
+      <w:start w:val="1"/>
+      <w:numFmt w:val="decimal"/>
+      <w:lvlText w:val="%8."/>
+      <w:lvlJc w:val="left"/>
+      <w:pPr>
+        <w:tabs>
+          <w:tab w:val="num" w:pos="5760"/>
+        </w:tabs>
+        <w:ind w:left="5760" w:hanging="360"/>
+      </w:pPr>
+    </w:lvl>
+    <w:lvl w:ilvl="8" w:tentative="1">
+      <w:start w:val="1"/>
+      <w:numFmt w:val="decimal"/>
+      <w:lvlText w:val="%9."/>
+      <w:lvlJc w:val="left"/>
+      <w:pPr>
+        <w:tabs>
+          <w:tab w:val="num" w:pos="6480"/>
+        </w:tabs>
+        <w:ind w:left="6480" w:hanging="360"/>
+      </w:pPr>
+    </w:lvl>
+  </w:abstractNum>
+  <w:abstractNum w:abstractNumId="2" w15:restartNumberingAfterBreak="0">
     <w:nsid w:val="0B950CB7"/>
     <w:multiLevelType w:val="hybridMultilevel"/>
     <w:tmpl w:val="A87E5502"/>
@@ -6206,7 +6648,7 @@
       </w:pPr>
     </w:lvl>
   </w:abstractNum>
-  <w:abstractNum w:abstractNumId="2" w15:restartNumberingAfterBreak="0">
+  <w:abstractNum w:abstractNumId="3" w15:restartNumberingAfterBreak="0">
     <w:nsid w:val="11A21985"/>
     <w:multiLevelType w:val="multilevel"/>
     <w:tmpl w:val="971CBC0E"/>
@@ -6355,7 +6797,7 @@
       </w:rPr>
     </w:lvl>
   </w:abstractNum>
-  <w:abstractNum w:abstractNumId="3" w15:restartNumberingAfterBreak="0">
+  <w:abstractNum w:abstractNumId="4" w15:restartNumberingAfterBreak="0">
     <w:nsid w:val="141066E3"/>
     <w:multiLevelType w:val="multilevel"/>
     <w:tmpl w:val="B41AD13C"/>
@@ -6504,7 +6946,7 @@
       </w:rPr>
     </w:lvl>
   </w:abstractNum>
-  <w:abstractNum w:abstractNumId="4" w15:restartNumberingAfterBreak="0">
+  <w:abstractNum w:abstractNumId="5" w15:restartNumberingAfterBreak="0">
     <w:nsid w:val="14EE32AF"/>
     <w:multiLevelType w:val="multilevel"/>
     <w:tmpl w:val="276CA73C"/>
@@ -6653,7 +7095,7 @@
       </w:rPr>
     </w:lvl>
   </w:abstractNum>
-  <w:abstractNum w:abstractNumId="5" w15:restartNumberingAfterBreak="0">
+  <w:abstractNum w:abstractNumId="6" w15:restartNumberingAfterBreak="0">
     <w:nsid w:val="15C427F8"/>
     <w:multiLevelType w:val="multilevel"/>
     <w:tmpl w:val="0E842406"/>
@@ -6766,7 +7208,7 @@
       </w:pPr>
     </w:lvl>
   </w:abstractNum>
-  <w:abstractNum w:abstractNumId="6" w15:restartNumberingAfterBreak="0">
+  <w:abstractNum w:abstractNumId="7" w15:restartNumberingAfterBreak="0">
     <w:nsid w:val="1BA53B4D"/>
     <w:multiLevelType w:val="multilevel"/>
     <w:tmpl w:val="767E2C46"/>
@@ -6879,7 +7321,7 @@
       </w:pPr>
     </w:lvl>
   </w:abstractNum>
-  <w:abstractNum w:abstractNumId="7" w15:restartNumberingAfterBreak="0">
+  <w:abstractNum w:abstractNumId="8" w15:restartNumberingAfterBreak="0">
     <w:nsid w:val="1F3F7B43"/>
     <w:multiLevelType w:val="multilevel"/>
     <w:tmpl w:val="B96C03A2"/>
@@ -6992,7 +7434,7 @@
       </w:pPr>
     </w:lvl>
   </w:abstractNum>
-  <w:abstractNum w:abstractNumId="8" w15:restartNumberingAfterBreak="0">
+  <w:abstractNum w:abstractNumId="9" w15:restartNumberingAfterBreak="0">
     <w:nsid w:val="1FFB1D0C"/>
     <w:multiLevelType w:val="multilevel"/>
     <w:tmpl w:val="2DEAB636"/>
@@ -7141,7 +7583,7 @@
       </w:rPr>
     </w:lvl>
   </w:abstractNum>
-  <w:abstractNum w:abstractNumId="9" w15:restartNumberingAfterBreak="0">
+  <w:abstractNum w:abstractNumId="10" w15:restartNumberingAfterBreak="0">
     <w:nsid w:val="27692A60"/>
     <w:multiLevelType w:val="multilevel"/>
     <w:tmpl w:val="DD74448A"/>
@@ -7254,7 +7696,7 @@
       </w:pPr>
     </w:lvl>
   </w:abstractNum>
-  <w:abstractNum w:abstractNumId="10" w15:restartNumberingAfterBreak="0">
+  <w:abstractNum w:abstractNumId="11" w15:restartNumberingAfterBreak="0">
     <w:nsid w:val="2976591E"/>
     <w:multiLevelType w:val="multilevel"/>
     <w:tmpl w:val="25662602"/>
@@ -7367,7 +7809,7 @@
       </w:pPr>
     </w:lvl>
   </w:abstractNum>
-  <w:abstractNum w:abstractNumId="11" w15:restartNumberingAfterBreak="0">
+  <w:abstractNum w:abstractNumId="12" w15:restartNumberingAfterBreak="0">
     <w:nsid w:val="2C8806EF"/>
     <w:multiLevelType w:val="multilevel"/>
     <w:tmpl w:val="515CA898"/>
@@ -7480,7 +7922,7 @@
       </w:pPr>
     </w:lvl>
   </w:abstractNum>
-  <w:abstractNum w:abstractNumId="12" w15:restartNumberingAfterBreak="0">
+  <w:abstractNum w:abstractNumId="13" w15:restartNumberingAfterBreak="0">
     <w:nsid w:val="3707351A"/>
     <w:multiLevelType w:val="multilevel"/>
     <w:tmpl w:val="B96C03A2"/>
@@ -7593,7 +8035,7 @@
       </w:pPr>
     </w:lvl>
   </w:abstractNum>
-  <w:abstractNum w:abstractNumId="13" w15:restartNumberingAfterBreak="0">
+  <w:abstractNum w:abstractNumId="14" w15:restartNumberingAfterBreak="0">
     <w:nsid w:val="39455E17"/>
     <w:multiLevelType w:val="multilevel"/>
     <w:tmpl w:val="D3BEAAEA"/>
@@ -7742,7 +8184,7 @@
       </w:rPr>
     </w:lvl>
   </w:abstractNum>
-  <w:abstractNum w:abstractNumId="14" w15:restartNumberingAfterBreak="0">
+  <w:abstractNum w:abstractNumId="15" w15:restartNumberingAfterBreak="0">
     <w:nsid w:val="41A51254"/>
     <w:multiLevelType w:val="hybridMultilevel"/>
     <w:tmpl w:val="9ED0FA92"/>
@@ -7831,7 +8273,7 @@
       </w:pPr>
     </w:lvl>
   </w:abstractNum>
-  <w:abstractNum w:abstractNumId="15" w15:restartNumberingAfterBreak="0">
+  <w:abstractNum w:abstractNumId="16" w15:restartNumberingAfterBreak="0">
     <w:nsid w:val="447C0826"/>
     <w:multiLevelType w:val="multilevel"/>
     <w:tmpl w:val="A4A82CEA"/>
@@ -7944,7 +8386,7 @@
       </w:pPr>
     </w:lvl>
   </w:abstractNum>
-  <w:abstractNum w:abstractNumId="16" w15:restartNumberingAfterBreak="0">
+  <w:abstractNum w:abstractNumId="17" w15:restartNumberingAfterBreak="0">
     <w:nsid w:val="49A92A76"/>
     <w:multiLevelType w:val="hybridMultilevel"/>
     <w:tmpl w:val="8DFA24BA"/>
@@ -8033,7 +8475,7 @@
       </w:pPr>
     </w:lvl>
   </w:abstractNum>
-  <w:abstractNum w:abstractNumId="17" w15:restartNumberingAfterBreak="0">
+  <w:abstractNum w:abstractNumId="18" w15:restartNumberingAfterBreak="0">
     <w:nsid w:val="4D877A0B"/>
     <w:multiLevelType w:val="multilevel"/>
     <w:tmpl w:val="A4C25504"/>
@@ -8182,7 +8624,7 @@
       </w:rPr>
     </w:lvl>
   </w:abstractNum>
-  <w:abstractNum w:abstractNumId="18" w15:restartNumberingAfterBreak="0">
+  <w:abstractNum w:abstractNumId="19" w15:restartNumberingAfterBreak="0">
     <w:nsid w:val="502C7E02"/>
     <w:multiLevelType w:val="multilevel"/>
     <w:tmpl w:val="BBD217D4"/>
@@ -8331,7 +8773,7 @@
       </w:rPr>
     </w:lvl>
   </w:abstractNum>
-  <w:abstractNum w:abstractNumId="19" w15:restartNumberingAfterBreak="0">
+  <w:abstractNum w:abstractNumId="20" w15:restartNumberingAfterBreak="0">
     <w:nsid w:val="5148750E"/>
     <w:multiLevelType w:val="multilevel"/>
     <w:tmpl w:val="DBB697BC"/>
@@ -8444,7 +8886,7 @@
       </w:pPr>
     </w:lvl>
   </w:abstractNum>
-  <w:abstractNum w:abstractNumId="20" w15:restartNumberingAfterBreak="0">
+  <w:abstractNum w:abstractNumId="21" w15:restartNumberingAfterBreak="0">
     <w:nsid w:val="583D6806"/>
     <w:multiLevelType w:val="multilevel"/>
     <w:tmpl w:val="DF9CE3CA"/>
@@ -8593,7 +9035,7 @@
       </w:rPr>
     </w:lvl>
   </w:abstractNum>
-  <w:abstractNum w:abstractNumId="21" w15:restartNumberingAfterBreak="0">
+  <w:abstractNum w:abstractNumId="22" w15:restartNumberingAfterBreak="0">
     <w:nsid w:val="64793D6A"/>
     <w:multiLevelType w:val="multilevel"/>
     <w:tmpl w:val="B96C03A2"/>
@@ -8706,7 +9148,7 @@
       </w:pPr>
     </w:lvl>
   </w:abstractNum>
-  <w:abstractNum w:abstractNumId="22" w15:restartNumberingAfterBreak="0">
+  <w:abstractNum w:abstractNumId="23" w15:restartNumberingAfterBreak="0">
     <w:nsid w:val="69B80DEE"/>
     <w:multiLevelType w:val="multilevel"/>
     <w:tmpl w:val="0BBED96C"/>
@@ -8855,7 +9297,7 @@
       </w:rPr>
     </w:lvl>
   </w:abstractNum>
-  <w:abstractNum w:abstractNumId="23" w15:restartNumberingAfterBreak="0">
+  <w:abstractNum w:abstractNumId="24" w15:restartNumberingAfterBreak="0">
     <w:nsid w:val="6FD9168E"/>
     <w:multiLevelType w:val="multilevel"/>
     <w:tmpl w:val="B96C03A2"/>
@@ -8968,7 +9410,7 @@
       </w:pPr>
     </w:lvl>
   </w:abstractNum>
-  <w:abstractNum w:abstractNumId="24" w15:restartNumberingAfterBreak="0">
+  <w:abstractNum w:abstractNumId="25" w15:restartNumberingAfterBreak="0">
     <w:nsid w:val="76F616D5"/>
     <w:multiLevelType w:val="hybridMultilevel"/>
     <w:tmpl w:val="47FE3CB4"/>
@@ -9057,7 +9499,7 @@
       </w:pPr>
     </w:lvl>
   </w:abstractNum>
-  <w:abstractNum w:abstractNumId="25" w15:restartNumberingAfterBreak="0">
+  <w:abstractNum w:abstractNumId="26" w15:restartNumberingAfterBreak="0">
     <w:nsid w:val="79631E81"/>
     <w:multiLevelType w:val="multilevel"/>
     <w:tmpl w:val="F06C17E4"/>
@@ -9206,7 +9648,7 @@
       </w:rPr>
     </w:lvl>
   </w:abstractNum>
-  <w:abstractNum w:abstractNumId="26" w15:restartNumberingAfterBreak="0">
+  <w:abstractNum w:abstractNumId="27" w15:restartNumberingAfterBreak="0">
     <w:nsid w:val="798001A9"/>
     <w:multiLevelType w:val="hybridMultilevel"/>
     <w:tmpl w:val="1A48A9A8"/>
@@ -9295,7 +9737,7 @@
       </w:pPr>
     </w:lvl>
   </w:abstractNum>
-  <w:abstractNum w:abstractNumId="27" w15:restartNumberingAfterBreak="0">
+  <w:abstractNum w:abstractNumId="28" w15:restartNumberingAfterBreak="0">
     <w:nsid w:val="7C7B50C0"/>
     <w:multiLevelType w:val="multilevel"/>
     <w:tmpl w:val="1B866E06"/>
@@ -9408,7 +9850,7 @@
       </w:pPr>
     </w:lvl>
   </w:abstractNum>
-  <w:abstractNum w:abstractNumId="28" w15:restartNumberingAfterBreak="0">
+  <w:abstractNum w:abstractNumId="29" w15:restartNumberingAfterBreak="0">
     <w:nsid w:val="7D0E5E2D"/>
     <w:multiLevelType w:val="hybridMultilevel"/>
     <w:tmpl w:val="3E1885D6"/>
@@ -9497,7 +9939,7 @@
       </w:pPr>
     </w:lvl>
   </w:abstractNum>
-  <w:abstractNum w:abstractNumId="29" w15:restartNumberingAfterBreak="0">
+  <w:abstractNum w:abstractNumId="30" w15:restartNumberingAfterBreak="0">
     <w:nsid w:val="7E8B7445"/>
     <w:multiLevelType w:val="hybridMultilevel"/>
     <w:tmpl w:val="AE266482"/>
@@ -9587,100 +10029,103 @@
     </w:lvl>
   </w:abstractNum>
   <w:num w:numId="1">
+    <w:abstractNumId w:val="4"/>
+  </w:num>
+  <w:num w:numId="2">
+    <w:abstractNumId w:val="14"/>
+  </w:num>
+  <w:num w:numId="3">
+    <w:abstractNumId w:val="9"/>
+  </w:num>
+  <w:num w:numId="4">
+    <w:abstractNumId w:val="30"/>
+  </w:num>
+  <w:num w:numId="5">
+    <w:abstractNumId w:val="27"/>
+  </w:num>
+  <w:num w:numId="6">
     <w:abstractNumId w:val="3"/>
   </w:num>
-  <w:num w:numId="2">
+  <w:num w:numId="7">
+    <w:abstractNumId w:val="26"/>
+  </w:num>
+  <w:num w:numId="8">
+    <w:abstractNumId w:val="12"/>
+  </w:num>
+  <w:num w:numId="9">
+    <w:abstractNumId w:val="10"/>
+  </w:num>
+  <w:num w:numId="10">
+    <w:abstractNumId w:val="6"/>
+  </w:num>
+  <w:num w:numId="11">
+    <w:abstractNumId w:val="16"/>
+  </w:num>
+  <w:num w:numId="12">
+    <w:abstractNumId w:val="23"/>
+  </w:num>
+  <w:num w:numId="13">
     <w:abstractNumId w:val="13"/>
   </w:num>
-  <w:num w:numId="3">
+  <w:num w:numId="14">
+    <w:abstractNumId w:val="17"/>
+  </w:num>
+  <w:num w:numId="15">
     <w:abstractNumId w:val="8"/>
   </w:num>
-  <w:num w:numId="4">
-    <w:abstractNumId w:val="29"/>
-  </w:num>
-  <w:num w:numId="5">
-    <w:abstractNumId w:val="26"/>
-  </w:num>
-  <w:num w:numId="6">
-    <w:abstractNumId w:val="2"/>
-  </w:num>
-  <w:num w:numId="7">
-    <w:abstractNumId w:val="25"/>
-  </w:num>
-  <w:num w:numId="8">
-    <w:abstractNumId w:val="11"/>
-  </w:num>
-  <w:num w:numId="9">
-    <w:abstractNumId w:val="9"/>
-  </w:num>
-  <w:num w:numId="10">
-    <w:abstractNumId w:val="5"/>
-  </w:num>
-  <w:num w:numId="11">
+  <w:num w:numId="16">
     <w:abstractNumId w:val="15"/>
   </w:num>
-  <w:num w:numId="12">
+  <w:num w:numId="17">
     <w:abstractNumId w:val="22"/>
   </w:num>
-  <w:num w:numId="13">
-    <w:abstractNumId w:val="12"/>
-  </w:num>
-  <w:num w:numId="14">
-    <w:abstractNumId w:val="16"/>
-  </w:num>
-  <w:num w:numId="15">
-    <w:abstractNumId w:val="7"/>
-  </w:num>
-  <w:num w:numId="16">
-    <w:abstractNumId w:val="14"/>
-  </w:num>
-  <w:num w:numId="17">
-    <w:abstractNumId w:val="21"/>
-  </w:num>
   <w:num w:numId="18">
-    <w:abstractNumId w:val="17"/>
+    <w:abstractNumId w:val="18"/>
   </w:num>
   <w:num w:numId="19">
-    <w:abstractNumId w:val="23"/>
+    <w:abstractNumId w:val="24"/>
   </w:num>
   <w:num w:numId="20">
     <w:abstractNumId w:val="0"/>
   </w:num>
   <w:num w:numId="21">
-    <w:abstractNumId w:val="6"/>
+    <w:abstractNumId w:val="7"/>
   </w:num>
   <w:num w:numId="22">
-    <w:abstractNumId w:val="1"/>
+    <w:abstractNumId w:val="2"/>
   </w:num>
   <w:num w:numId="23">
-    <w:abstractNumId w:val="10"/>
+    <w:abstractNumId w:val="11"/>
   </w:num>
   <w:num w:numId="24">
-    <w:abstractNumId w:val="27"/>
+    <w:abstractNumId w:val="28"/>
   </w:num>
   <w:num w:numId="25">
-    <w:abstractNumId w:val="4"/>
+    <w:abstractNumId w:val="5"/>
   </w:num>
   <w:num w:numId="26">
-    <w:abstractNumId w:val="18"/>
+    <w:abstractNumId w:val="19"/>
   </w:num>
   <w:num w:numId="27">
-    <w:abstractNumId w:val="19"/>
+    <w:abstractNumId w:val="20"/>
   </w:num>
   <w:num w:numId="28">
-    <w:abstractNumId w:val="20"/>
+    <w:abstractNumId w:val="21"/>
   </w:num>
   <w:num w:numId="29">
-    <w:abstractNumId w:val="28"/>
+    <w:abstractNumId w:val="29"/>
   </w:num>
   <w:num w:numId="30">
-    <w:abstractNumId w:val="24"/>
+    <w:abstractNumId w:val="25"/>
+  </w:num>
+  <w:num w:numId="31">
+    <w:abstractNumId w:val="1"/>
   </w:num>
 </w:numbering>
 </file>
 
 <file path=word/styles.xml><?xml version="1.0" encoding="utf-8"?>
-<w:styles xmlns:mc="http://schemas.openxmlformats.org/markup-compatibility/2006" xmlns:r="http://schemas.openxmlformats.org/officeDocument/2006/relationships" xmlns:w="http://schemas.openxmlformats.org/wordprocessingml/2006/main" xmlns:w14="http://schemas.microsoft.com/office/word/2010/wordml" xmlns:w15="http://schemas.microsoft.com/office/word/2012/wordml" mc:Ignorable="w14 w15">
+<w:styles xmlns:mc="http://schemas.openxmlformats.org/markup-compatibility/2006" xmlns:r="http://schemas.openxmlformats.org/officeDocument/2006/relationships" xmlns:w="http://schemas.openxmlformats.org/wordprocessingml/2006/main" xmlns:w14="http://schemas.microsoft.com/office/word/2010/wordml" xmlns:w15="http://schemas.microsoft.com/office/word/2012/wordml" xmlns:w16cid="http://schemas.microsoft.com/office/word/2016/wordml/cid" xmlns:w16se="http://schemas.microsoft.com/office/word/2015/wordml/symex" mc:Ignorable="w14 w15 w16se w16cid">
   <w:docDefaults>
     <w:rPrDefault>
       <w:rPr>
@@ -9696,7 +10141,7 @@
       </w:pPr>
     </w:pPrDefault>
   </w:docDefaults>
-  <w:latentStyles w:defLockedState="0" w:defUIPriority="99" w:defSemiHidden="0" w:defUnhideWhenUsed="0" w:defQFormat="0" w:count="371">
+  <w:latentStyles w:defLockedState="0" w:defUIPriority="99" w:defSemiHidden="0" w:defUnhideWhenUsed="0" w:defQFormat="0" w:count="376">
     <w:lsdException w:name="Normal" w:uiPriority="0" w:qFormat="1"/>
     <w:lsdException w:name="heading 1" w:uiPriority="9" w:qFormat="1"/>
     <w:lsdException w:name="heading 2" w:semiHidden="1" w:uiPriority="9" w:unhideWhenUsed="1" w:qFormat="1"/>
@@ -9802,7 +10247,6 @@
     <w:lsdException w:name="HTML Sample" w:semiHidden="1" w:unhideWhenUsed="1"/>
     <w:lsdException w:name="HTML Typewriter" w:semiHidden="1" w:unhideWhenUsed="1"/>
     <w:lsdException w:name="HTML Variable" w:semiHidden="1" w:unhideWhenUsed="1"/>
-    <w:lsdException w:name="Normal Table" w:semiHidden="1" w:unhideWhenUsed="1"/>
     <w:lsdException w:name="annotation subject" w:semiHidden="1" w:unhideWhenUsed="1"/>
     <w:lsdException w:name="No List" w:semiHidden="1" w:unhideWhenUsed="1"/>
     <w:lsdException w:name="Outline List 1" w:semiHidden="1" w:unhideWhenUsed="1"/>
@@ -9845,11 +10289,8 @@
     <w:lsdException w:name="Table Contemporary" w:semiHidden="1" w:unhideWhenUsed="1"/>
     <w:lsdException w:name="Table Elegant" w:semiHidden="1" w:unhideWhenUsed="1"/>
     <w:lsdException w:name="Table Professional" w:semiHidden="1" w:unhideWhenUsed="1"/>
-    <w:lsdException w:name="Table Subtle 1" w:semiHidden="1" w:unhideWhenUsed="1"/>
     <w:lsdException w:name="Table Subtle 2" w:semiHidden="1" w:unhideWhenUsed="1"/>
     <w:lsdException w:name="Table Web 1" w:semiHidden="1" w:unhideWhenUsed="1"/>
-    <w:lsdException w:name="Table Web 2" w:semiHidden="1" w:unhideWhenUsed="1"/>
-    <w:lsdException w:name="Table Web 3" w:semiHidden="1" w:unhideWhenUsed="1"/>
     <w:lsdException w:name="Balloon Text" w:semiHidden="1" w:unhideWhenUsed="1"/>
     <w:lsdException w:name="Table Grid" w:uiPriority="39"/>
     <w:lsdException w:name="Table Theme" w:semiHidden="1" w:unhideWhenUsed="1"/>
@@ -10068,6 +10509,11 @@
     <w:lsdException w:name="List Table 5 Dark Accent 6" w:uiPriority="50"/>
     <w:lsdException w:name="List Table 6 Colorful Accent 6" w:uiPriority="51"/>
     <w:lsdException w:name="List Table 7 Colorful Accent 6" w:uiPriority="52"/>
+    <w:lsdException w:name="Mention" w:semiHidden="1" w:unhideWhenUsed="1"/>
+    <w:lsdException w:name="Smart Hyperlink" w:semiHidden="1" w:unhideWhenUsed="1"/>
+    <w:lsdException w:name="Hashtag" w:semiHidden="1" w:unhideWhenUsed="1"/>
+    <w:lsdException w:name="Unresolved Mention" w:semiHidden="1" w:unhideWhenUsed="1"/>
+    <w:lsdException w:name="Smart Link" w:semiHidden="1" w:unhideWhenUsed="1"/>
   </w:latentStyles>
   <w:style w:type="paragraph" w:default="1" w:styleId="Normal">
     <w:name w:val="Normal"/>

</xml_diff>